<commit_message>
added ideas for visualization and presentation highlights
</commit_message>
<xml_diff>
--- a/Project Proposal/Project 3 Proposal.docx
+++ b/Project Proposal/Project 3 Proposal.docx
@@ -169,60 +169,243 @@
         <w:pStyle w:val="ListParagraph"/>
         <w:numPr>
           <w:ilvl w:val="0"/>
-          <w:numId w:val="2"/>
+          <w:numId w:val="3"/>
         </w:numPr>
         <w:spacing w:after="0" w:line="240" w:lineRule="auto"/>
-      </w:pPr>
-      <w:r>
-        <w:t xml:space="preserve">Charts to display number of positive and negative sentiments </w:t>
-      </w:r>
-    </w:p>
-    <w:p>
-      <w:pPr>
-        <w:spacing w:line="240" w:lineRule="auto"/>
-      </w:pPr>
-    </w:p>
-    <w:p>
-      <w:pPr>
-        <w:spacing w:line="240" w:lineRule="auto"/>
-      </w:pPr>
-      <w:r>
-        <w:t xml:space="preserve">Tools: </w:t>
-      </w:r>
-    </w:p>
-    <w:p>
-      <w:pPr>
-        <w:pStyle w:val="ListParagraph"/>
-        <w:numPr>
-          <w:ilvl w:val="0"/>
-          <w:numId w:val="2"/>
-        </w:numPr>
-        <w:spacing w:line="240" w:lineRule="auto"/>
-      </w:pPr>
-      <w:r>
-        <w:t>NLP - Scikit learn</w:t>
-      </w:r>
-    </w:p>
-    <w:p>
-      <w:pPr>
-        <w:pStyle w:val="ListParagraph"/>
-        <w:numPr>
-          <w:ilvl w:val="0"/>
-          <w:numId w:val="2"/>
-        </w:numPr>
-        <w:spacing w:line="240" w:lineRule="auto"/>
-      </w:pPr>
-      <w:r>
-        <w:t>T</w:t>
-      </w:r>
-      <w:r>
-        <w:t>extblob</w:t>
-      </w:r>
-      <w:r>
-        <w:t xml:space="preserve"> – may use for cleaing</w:t>
+        <w:rPr>
+          <w:sz w:val="24"/>
+          <w:szCs w:val="24"/>
+        </w:rPr>
+      </w:pPr>
+      <w:r>
+        <w:rPr>
+          <w:sz w:val="24"/>
+          <w:szCs w:val="24"/>
+        </w:rPr>
+        <w:t>Bar chart or pie chart of total number of positive/negative/neutral statements</w:t>
+      </w:r>
+    </w:p>
+    <w:p>
+      <w:pPr>
+        <w:pStyle w:val="ListParagraph"/>
+        <w:numPr>
+          <w:ilvl w:val="0"/>
+          <w:numId w:val="3"/>
+        </w:numPr>
+        <w:spacing w:after="0" w:line="240" w:lineRule="auto"/>
+        <w:rPr>
+          <w:sz w:val="24"/>
+          <w:szCs w:val="24"/>
+        </w:rPr>
+      </w:pPr>
+      <w:r>
+        <w:rPr>
+          <w:sz w:val="24"/>
+          <w:szCs w:val="24"/>
+        </w:rPr>
+        <w:t>Word cloud</w:t>
+      </w:r>
+    </w:p>
+    <w:p>
+      <w:pPr>
+        <w:pStyle w:val="ListParagraph"/>
+        <w:numPr>
+          <w:ilvl w:val="0"/>
+          <w:numId w:val="3"/>
+        </w:numPr>
+        <w:spacing w:after="0" w:line="240" w:lineRule="auto"/>
+        <w:rPr>
+          <w:sz w:val="24"/>
+          <w:szCs w:val="24"/>
+        </w:rPr>
+      </w:pPr>
+      <w:r>
+        <w:rPr>
+          <w:sz w:val="24"/>
+          <w:szCs w:val="24"/>
+        </w:rPr>
+        <w:t>Plot of model and score</w:t>
+      </w:r>
+    </w:p>
+    <w:p>
+      <w:pPr>
+        <w:pStyle w:val="ListParagraph"/>
+        <w:numPr>
+          <w:ilvl w:val="0"/>
+          <w:numId w:val="3"/>
+        </w:numPr>
+        <w:spacing w:after="0" w:line="240" w:lineRule="auto"/>
+        <w:rPr>
+          <w:sz w:val="24"/>
+          <w:szCs w:val="24"/>
+        </w:rPr>
+      </w:pPr>
+      <w:r>
+        <w:rPr>
+          <w:sz w:val="24"/>
+          <w:szCs w:val="24"/>
+        </w:rPr>
+        <w:t xml:space="preserve">Horizontal bar chart of top 10 words and their frequency </w:t>
+      </w:r>
+    </w:p>
+    <w:p>
+      <w:pPr>
+        <w:spacing w:line="240" w:lineRule="auto"/>
+      </w:pPr>
+    </w:p>
+    <w:p>
+      <w:pPr>
+        <w:spacing w:line="240" w:lineRule="auto"/>
+      </w:pPr>
+      <w:r>
+        <w:t>Presentation Highlights</w:t>
+      </w:r>
+    </w:p>
+    <w:p>
+      <w:pPr>
+        <w:pStyle w:val="ListParagraph"/>
+        <w:numPr>
+          <w:ilvl w:val="0"/>
+          <w:numId w:val="4"/>
+        </w:numPr>
+        <w:spacing w:line="240" w:lineRule="auto"/>
+      </w:pPr>
+      <w:r>
+        <w:t>Goal and reasoning</w:t>
+      </w:r>
+    </w:p>
+    <w:p>
+      <w:pPr>
+        <w:pStyle w:val="ListParagraph"/>
+        <w:numPr>
+          <w:ilvl w:val="0"/>
+          <w:numId w:val="4"/>
+        </w:numPr>
+        <w:spacing w:line="240" w:lineRule="auto"/>
+      </w:pPr>
+      <w:r>
+        <w:t xml:space="preserve">Where the data came from </w:t>
+      </w:r>
+    </w:p>
+    <w:p>
+      <w:pPr>
+        <w:pStyle w:val="ListParagraph"/>
+        <w:numPr>
+          <w:ilvl w:val="0"/>
+          <w:numId w:val="4"/>
+        </w:numPr>
+        <w:spacing w:line="240" w:lineRule="auto"/>
+      </w:pPr>
+      <w:r>
+        <w:t>Models used, best fit</w:t>
+      </w:r>
+    </w:p>
+    <w:p>
+      <w:pPr>
+        <w:pStyle w:val="ListParagraph"/>
+        <w:numPr>
+          <w:ilvl w:val="0"/>
+          <w:numId w:val="4"/>
+        </w:numPr>
+        <w:spacing w:line="240" w:lineRule="auto"/>
+      </w:pPr>
+      <w:r>
+        <w:t>Discussion of use of what we produce</w:t>
+      </w:r>
+    </w:p>
+    <w:p>
+      <w:pPr>
+        <w:pStyle w:val="ListParagraph"/>
+        <w:numPr>
+          <w:ilvl w:val="0"/>
+          <w:numId w:val="4"/>
+        </w:numPr>
+        <w:spacing w:line="240" w:lineRule="auto"/>
+      </w:pPr>
+      <w:r>
+        <w:t xml:space="preserve">Discussion of what could explain results </w:t>
+      </w:r>
+    </w:p>
+    <w:p>
+      <w:pPr>
+        <w:pStyle w:val="ListParagraph"/>
+        <w:numPr>
+          <w:ilvl w:val="1"/>
+          <w:numId w:val="4"/>
+        </w:numPr>
+        <w:spacing w:line="240" w:lineRule="auto"/>
+      </w:pPr>
+      <w:r>
+        <w:t>Construction</w:t>
+      </w:r>
+    </w:p>
+    <w:p>
+      <w:pPr>
+        <w:pStyle w:val="ListParagraph"/>
+        <w:numPr>
+          <w:ilvl w:val="1"/>
+          <w:numId w:val="4"/>
+        </w:numPr>
+        <w:spacing w:line="240" w:lineRule="auto"/>
+      </w:pPr>
+      <w:r>
+        <w:t>Shootings/suicide</w:t>
+      </w:r>
+    </w:p>
+    <w:p>
+      <w:pPr>
+        <w:pStyle w:val="ListParagraph"/>
+        <w:numPr>
+          <w:ilvl w:val="1"/>
+          <w:numId w:val="4"/>
+        </w:numPr>
+        <w:spacing w:line="240" w:lineRule="auto"/>
+      </w:pPr>
+      <w:r>
+        <w:t>Robbery</w:t>
       </w:r>
       <w:bookmarkStart w:id="0" w:name="_GoBack"/>
       <w:bookmarkEnd w:id="0"/>
+    </w:p>
+    <w:p>
+      <w:pPr>
+        <w:spacing w:line="240" w:lineRule="auto"/>
+      </w:pPr>
+      <w:r>
+        <w:t xml:space="preserve">Tools: </w:t>
+      </w:r>
+    </w:p>
+    <w:p>
+      <w:pPr>
+        <w:pStyle w:val="ListParagraph"/>
+        <w:numPr>
+          <w:ilvl w:val="0"/>
+          <w:numId w:val="2"/>
+        </w:numPr>
+        <w:spacing w:line="240" w:lineRule="auto"/>
+      </w:pPr>
+      <w:r>
+        <w:t>NLP - Scikit learn</w:t>
+      </w:r>
+    </w:p>
+    <w:p>
+      <w:pPr>
+        <w:pStyle w:val="ListParagraph"/>
+        <w:numPr>
+          <w:ilvl w:val="0"/>
+          <w:numId w:val="2"/>
+        </w:numPr>
+        <w:spacing w:line="240" w:lineRule="auto"/>
+      </w:pPr>
+      <w:r>
+        <w:t>T</w:t>
+      </w:r>
+      <w:r>
+        <w:t>extblob</w:t>
+      </w:r>
+      <w:r>
+        <w:t xml:space="preserve"> – may use for cleaing</w:t>
+      </w:r>
     </w:p>
     <w:p>
       <w:pPr>
@@ -328,6 +511,92 @@
 <file path=word/numbering.xml><?xml version="1.0" encoding="utf-8"?>
 <w:numbering xmlns:wpc="http://schemas.microsoft.com/office/word/2010/wordprocessingCanvas" xmlns:cx="http://schemas.microsoft.com/office/drawing/2014/chartex" xmlns:cx1="http://schemas.microsoft.com/office/drawing/2015/9/8/chartex" xmlns:cx2="http://schemas.microsoft.com/office/drawing/2015/10/21/chartex" xmlns:cx3="http://schemas.microsoft.com/office/drawing/2016/5/9/chartex" xmlns:cx4="http://schemas.microsoft.com/office/drawing/2016/5/10/chartex" xmlns:cx5="http://schemas.microsoft.com/office/drawing/2016/5/11/chartex" xmlns:cx6="http://schemas.microsoft.com/office/drawing/2016/5/12/chartex" xmlns:cx7="http://schemas.microsoft.com/office/drawing/2016/5/13/chartex" xmlns:cx8="http://schemas.microsoft.com/office/drawing/2016/5/14/chartex" xmlns:mc="http://schemas.openxmlformats.org/markup-compatibility/2006" xmlns:aink="http://schemas.microsoft.com/office/drawing/2016/ink" xmlns:am3d="http://schemas.microsoft.com/office/drawing/2017/model3d" xmlns:o="urn:schemas-microsoft-com:office:office" xmlns:r="http://schemas.openxmlformats.org/officeDocument/2006/relationships" xmlns:m="http://schemas.openxmlformats.org/officeDocument/2006/math" xmlns:v="urn:schemas-microsoft-com:vml" xmlns:wp14="http://schemas.microsoft.com/office/word/2010/wordprocessingDrawing" xmlns:wp="http://schemas.openxmlformats.org/drawingml/2006/wordprocessingDrawing" xmlns:w10="urn:schemas-microsoft-com:office:word" xmlns:w="http://schemas.openxmlformats.org/wordprocessingml/2006/main" xmlns:w14="http://schemas.microsoft.com/office/word/2010/wordml" xmlns:w15="http://schemas.microsoft.com/office/word/2012/wordml" xmlns:w16cid="http://schemas.microsoft.com/office/word/2016/wordml/cid" xmlns:w16se="http://schemas.microsoft.com/office/word/2015/wordml/symex" xmlns:wpg="http://schemas.microsoft.com/office/word/2010/wordprocessingGroup" xmlns:wpi="http://schemas.microsoft.com/office/word/2010/wordprocessingInk" xmlns:wne="http://schemas.microsoft.com/office/word/2006/wordml" xmlns:wps="http://schemas.microsoft.com/office/word/2010/wordprocessingShape" mc:Ignorable="w14 w15 w16se w16cid wp14">
   <w:abstractNum w:abstractNumId="0" w15:restartNumberingAfterBreak="0">
+    <w:nsid w:val="0C125264"/>
+    <w:multiLevelType w:val="hybridMultilevel"/>
+    <w:tmpl w:val="216EF8DC"/>
+    <w:lvl w:ilvl="0" w:tplc="0409000F">
+      <w:start w:val="1"/>
+      <w:numFmt w:val="decimal"/>
+      <w:lvlText w:val="%1."/>
+      <w:lvlJc w:val="left"/>
+      <w:pPr>
+        <w:ind w:left="765" w:hanging="360"/>
+      </w:pPr>
+    </w:lvl>
+    <w:lvl w:ilvl="1" w:tplc="04090019">
+      <w:start w:val="1"/>
+      <w:numFmt w:val="lowerLetter"/>
+      <w:lvlText w:val="%2."/>
+      <w:lvlJc w:val="left"/>
+      <w:pPr>
+        <w:ind w:left="1485" w:hanging="360"/>
+      </w:pPr>
+    </w:lvl>
+    <w:lvl w:ilvl="2" w:tplc="0409001B" w:tentative="1">
+      <w:start w:val="1"/>
+      <w:numFmt w:val="lowerRoman"/>
+      <w:lvlText w:val="%3."/>
+      <w:lvlJc w:val="right"/>
+      <w:pPr>
+        <w:ind w:left="2205" w:hanging="180"/>
+      </w:pPr>
+    </w:lvl>
+    <w:lvl w:ilvl="3" w:tplc="0409000F" w:tentative="1">
+      <w:start w:val="1"/>
+      <w:numFmt w:val="decimal"/>
+      <w:lvlText w:val="%4."/>
+      <w:lvlJc w:val="left"/>
+      <w:pPr>
+        <w:ind w:left="2925" w:hanging="360"/>
+      </w:pPr>
+    </w:lvl>
+    <w:lvl w:ilvl="4" w:tplc="04090019" w:tentative="1">
+      <w:start w:val="1"/>
+      <w:numFmt w:val="lowerLetter"/>
+      <w:lvlText w:val="%5."/>
+      <w:lvlJc w:val="left"/>
+      <w:pPr>
+        <w:ind w:left="3645" w:hanging="360"/>
+      </w:pPr>
+    </w:lvl>
+    <w:lvl w:ilvl="5" w:tplc="0409001B" w:tentative="1">
+      <w:start w:val="1"/>
+      <w:numFmt w:val="lowerRoman"/>
+      <w:lvlText w:val="%6."/>
+      <w:lvlJc w:val="right"/>
+      <w:pPr>
+        <w:ind w:left="4365" w:hanging="180"/>
+      </w:pPr>
+    </w:lvl>
+    <w:lvl w:ilvl="6" w:tplc="0409000F" w:tentative="1">
+      <w:start w:val="1"/>
+      <w:numFmt w:val="decimal"/>
+      <w:lvlText w:val="%7."/>
+      <w:lvlJc w:val="left"/>
+      <w:pPr>
+        <w:ind w:left="5085" w:hanging="360"/>
+      </w:pPr>
+    </w:lvl>
+    <w:lvl w:ilvl="7" w:tplc="04090019" w:tentative="1">
+      <w:start w:val="1"/>
+      <w:numFmt w:val="lowerLetter"/>
+      <w:lvlText w:val="%8."/>
+      <w:lvlJc w:val="left"/>
+      <w:pPr>
+        <w:ind w:left="5805" w:hanging="360"/>
+      </w:pPr>
+    </w:lvl>
+    <w:lvl w:ilvl="8" w:tplc="0409001B" w:tentative="1">
+      <w:start w:val="1"/>
+      <w:numFmt w:val="lowerRoman"/>
+      <w:lvlText w:val="%9."/>
+      <w:lvlJc w:val="right"/>
+      <w:pPr>
+        <w:ind w:left="6525" w:hanging="180"/>
+      </w:pPr>
+    </w:lvl>
+  </w:abstractNum>
+  <w:abstractNum w:abstractNumId="1" w15:restartNumberingAfterBreak="0">
     <w:nsid w:val="3C676E26"/>
     <w:multiLevelType w:val="hybridMultilevel"/>
     <w:tmpl w:val="DAE8B95A"/>
@@ -440,7 +709,120 @@
       </w:rPr>
     </w:lvl>
   </w:abstractNum>
-  <w:abstractNum w:abstractNumId="1" w15:restartNumberingAfterBreak="0">
+  <w:abstractNum w:abstractNumId="2" w15:restartNumberingAfterBreak="0">
+    <w:nsid w:val="433B6E36"/>
+    <w:multiLevelType w:val="hybridMultilevel"/>
+    <w:tmpl w:val="C186DD3C"/>
+    <w:lvl w:ilvl="0" w:tplc="0409000F">
+      <w:start w:val="1"/>
+      <w:numFmt w:val="decimal"/>
+      <w:lvlText w:val="%1."/>
+      <w:lvlJc w:val="left"/>
+      <w:pPr>
+        <w:ind w:left="720" w:hanging="360"/>
+      </w:pPr>
+      <w:rPr>
+        <w:rFonts w:hint="default"/>
+      </w:rPr>
+    </w:lvl>
+    <w:lvl w:ilvl="1" w:tplc="04090003">
+      <w:start w:val="1"/>
+      <w:numFmt w:val="bullet"/>
+      <w:lvlText w:val="o"/>
+      <w:lvlJc w:val="left"/>
+      <w:pPr>
+        <w:ind w:left="1440" w:hanging="360"/>
+      </w:pPr>
+      <w:rPr>
+        <w:rFonts w:ascii="Courier New" w:hAnsi="Courier New" w:cs="Courier New" w:hint="default"/>
+      </w:rPr>
+    </w:lvl>
+    <w:lvl w:ilvl="2" w:tplc="04090005">
+      <w:start w:val="1"/>
+      <w:numFmt w:val="bullet"/>
+      <w:lvlText w:val=""/>
+      <w:lvlJc w:val="left"/>
+      <w:pPr>
+        <w:ind w:left="2160" w:hanging="360"/>
+      </w:pPr>
+      <w:rPr>
+        <w:rFonts w:ascii="Wingdings" w:hAnsi="Wingdings" w:hint="default"/>
+      </w:rPr>
+    </w:lvl>
+    <w:lvl w:ilvl="3" w:tplc="04090001">
+      <w:start w:val="1"/>
+      <w:numFmt w:val="bullet"/>
+      <w:lvlText w:val=""/>
+      <w:lvlJc w:val="left"/>
+      <w:pPr>
+        <w:ind w:left="2880" w:hanging="360"/>
+      </w:pPr>
+      <w:rPr>
+        <w:rFonts w:ascii="Symbol" w:hAnsi="Symbol" w:hint="default"/>
+      </w:rPr>
+    </w:lvl>
+    <w:lvl w:ilvl="4" w:tplc="04090003">
+      <w:start w:val="1"/>
+      <w:numFmt w:val="bullet"/>
+      <w:lvlText w:val="o"/>
+      <w:lvlJc w:val="left"/>
+      <w:pPr>
+        <w:ind w:left="3600" w:hanging="360"/>
+      </w:pPr>
+      <w:rPr>
+        <w:rFonts w:ascii="Courier New" w:hAnsi="Courier New" w:cs="Courier New" w:hint="default"/>
+      </w:rPr>
+    </w:lvl>
+    <w:lvl w:ilvl="5" w:tplc="04090005">
+      <w:start w:val="1"/>
+      <w:numFmt w:val="bullet"/>
+      <w:lvlText w:val=""/>
+      <w:lvlJc w:val="left"/>
+      <w:pPr>
+        <w:ind w:left="4320" w:hanging="360"/>
+      </w:pPr>
+      <w:rPr>
+        <w:rFonts w:ascii="Wingdings" w:hAnsi="Wingdings" w:hint="default"/>
+      </w:rPr>
+    </w:lvl>
+    <w:lvl w:ilvl="6" w:tplc="04090001">
+      <w:start w:val="1"/>
+      <w:numFmt w:val="bullet"/>
+      <w:lvlText w:val=""/>
+      <w:lvlJc w:val="left"/>
+      <w:pPr>
+        <w:ind w:left="5040" w:hanging="360"/>
+      </w:pPr>
+      <w:rPr>
+        <w:rFonts w:ascii="Symbol" w:hAnsi="Symbol" w:hint="default"/>
+      </w:rPr>
+    </w:lvl>
+    <w:lvl w:ilvl="7" w:tplc="04090003">
+      <w:start w:val="1"/>
+      <w:numFmt w:val="bullet"/>
+      <w:lvlText w:val="o"/>
+      <w:lvlJc w:val="left"/>
+      <w:pPr>
+        <w:ind w:left="5760" w:hanging="360"/>
+      </w:pPr>
+      <w:rPr>
+        <w:rFonts w:ascii="Courier New" w:hAnsi="Courier New" w:cs="Courier New" w:hint="default"/>
+      </w:rPr>
+    </w:lvl>
+    <w:lvl w:ilvl="8" w:tplc="04090005" w:tentative="1">
+      <w:start w:val="1"/>
+      <w:numFmt w:val="bullet"/>
+      <w:lvlText w:val=""/>
+      <w:lvlJc w:val="left"/>
+      <w:pPr>
+        <w:ind w:left="6480" w:hanging="360"/>
+      </w:pPr>
+      <w:rPr>
+        <w:rFonts w:ascii="Wingdings" w:hAnsi="Wingdings" w:hint="default"/>
+      </w:rPr>
+    </w:lvl>
+  </w:abstractNum>
+  <w:abstractNum w:abstractNumId="3" w15:restartNumberingAfterBreak="0">
     <w:nsid w:val="46CC36F1"/>
     <w:multiLevelType w:val="hybridMultilevel"/>
     <w:tmpl w:val="7EB8C942"/>
@@ -554,9 +936,15 @@
     </w:lvl>
   </w:abstractNum>
   <w:num w:numId="1">
+    <w:abstractNumId w:val="3"/>
+  </w:num>
+  <w:num w:numId="2">
     <w:abstractNumId w:val="1"/>
   </w:num>
-  <w:num w:numId="2">
+  <w:num w:numId="3">
+    <w:abstractNumId w:val="2"/>
+  </w:num>
+  <w:num w:numId="4">
     <w:abstractNumId w:val="0"/>
   </w:num>
 </w:numbering>

</xml_diff>